<commit_message>
Question 1 and 2 Done
</commit_message>
<xml_diff>
--- a/Project 4.docx
+++ b/Project 4.docx
@@ -50,25 +50,7 @@
     </w:p>
     <w:p>
       <w:r>
-        <w:t xml:space="preserve">In this project, you will implement </w:t>
-      </w:r>
-      <w:r>
-        <w:t>use value iteration to investigate the game Pig (described below) and develop a policy for gameplay.</w:t>
-      </w:r>
-      <w:r>
-        <w:t xml:space="preserve"> I supply code in Java and Python</w:t>
-      </w:r>
-      <w:r>
-        <w:t xml:space="preserve"> that applies to Piglet, which we discussed in class</w:t>
-      </w:r>
-      <w:r>
-        <w:t>; you can choose which language to use</w:t>
-      </w:r>
-      <w:r>
-        <w:t xml:space="preserve"> for your implementation with Pig</w:t>
-      </w:r>
-      <w:r>
-        <w:t>.</w:t>
+        <w:t>In this project, you will implement use value iteration to investigate the game Pig (described below) and develop a policy for gameplay. I supply code in Java and Python that applies to Piglet, which we discussed in class; you can choose which language to use for your implementation with Pig.</w:t>
       </w:r>
     </w:p>
     <w:p>
@@ -86,25 +68,7 @@
     </w:p>
     <w:p>
       <w:r>
-        <w:t xml:space="preserve">You should only need to </w:t>
-      </w:r>
-      <w:r>
-        <w:t>make a copy of PigletSolver</w:t>
-      </w:r>
-      <w:r>
-        <w:t xml:space="preserve">.java or </w:t>
-      </w:r>
-      <w:r>
-        <w:t>pigletsolver</w:t>
-      </w:r>
-      <w:r>
-        <w:t>.py</w:t>
-      </w:r>
-      <w:r>
-        <w:t>, renamed as PigSolver.java or pigsolver.py</w:t>
-      </w:r>
-      <w:r>
-        <w:t xml:space="preserve">. </w:t>
+        <w:t xml:space="preserve">You should only need to make a copy of PigletSolver.java or pigletsolver.py, renamed as PigSolver.java or pigsolver.py. </w:t>
       </w:r>
     </w:p>
     <w:p>
@@ -146,13 +110,7 @@
     </w:p>
     <w:p>
       <w:r>
-        <w:t xml:space="preserve">Your grade is determined based on the implementation of the algorithms, answers to written questions, and </w:t>
-      </w:r>
-      <w:r>
-        <w:t>your presentation of the final policy</w:t>
-      </w:r>
-      <w:r>
-        <w:t>. The grading rubric for this assignment is on the final page of this document.</w:t>
+        <w:t>Your grade is determined based on the implementation of the algorithms, answers to written questions, and your presentation of the final policy. The grading rubric for this assignment is on the final page of this document.</w:t>
       </w:r>
     </w:p>
     <w:p>
@@ -1497,10 +1455,7 @@
         </m:sSub>
       </m:oMath>
       <w:r>
-        <w:t xml:space="preserve"> for Pig.</w:t>
-      </w:r>
-      <w:r>
-        <w:t xml:space="preserve"> The questions below lead you through this process.</w:t>
+        <w:t xml:space="preserve"> for Pig. The questions below lead you through this process.</w:t>
       </w:r>
     </w:p>
     <w:p>
@@ -1675,6 +1630,38 @@
             </w:rPr>
             <m:t>=</m:t>
           </m:r>
+          <m:r>
+            <w:rPr>
+              <w:rFonts w:ascii="Cambria Math" w:eastAsiaTheme="minorEastAsia" w:hAnsi="Cambria Math"/>
+            </w:rPr>
+            <m:t>1-</m:t>
+          </m:r>
+          <m:sSub>
+            <m:sSubPr>
+              <m:ctrlPr>
+                <w:rPr>
+                  <w:rFonts w:ascii="Cambria Math" w:eastAsiaTheme="minorEastAsia" w:hAnsi="Cambria Math"/>
+                  <w:i/>
+                </w:rPr>
+              </m:ctrlPr>
+            </m:sSubPr>
+            <m:e>
+              <m:r>
+                <w:rPr>
+                  <w:rFonts w:ascii="Cambria Math" w:eastAsiaTheme="minorEastAsia" w:hAnsi="Cambria Math"/>
+                </w:rPr>
+                <m:t>P</m:t>
+              </m:r>
+            </m:e>
+            <m:sub>
+              <m:r>
+                <w:rPr>
+                  <w:rFonts w:ascii="Cambria Math" w:eastAsiaTheme="minorEastAsia" w:hAnsi="Cambria Math"/>
+                </w:rPr>
+                <m:t>j,i+k,0</m:t>
+              </m:r>
+            </m:sub>
+          </m:sSub>
         </m:oMath>
       </m:oMathPara>
     </w:p>
@@ -1718,6 +1705,176 @@
             </w:rPr>
             <m:t>=</m:t>
           </m:r>
+          <m:f>
+            <m:fPr>
+              <m:ctrlPr>
+                <w:rPr>
+                  <w:rFonts w:ascii="Cambria Math" w:eastAsiaTheme="minorEastAsia" w:hAnsi="Cambria Math"/>
+                  <w:i/>
+                </w:rPr>
+              </m:ctrlPr>
+            </m:fPr>
+            <m:num>
+              <m:r>
+                <w:rPr>
+                  <w:rFonts w:ascii="Cambria Math" w:eastAsiaTheme="minorEastAsia" w:hAnsi="Cambria Math"/>
+                </w:rPr>
+                <m:t>1</m:t>
+              </m:r>
+            </m:num>
+            <m:den>
+              <m:r>
+                <w:rPr>
+                  <w:rFonts w:ascii="Cambria Math" w:eastAsiaTheme="minorEastAsia" w:hAnsi="Cambria Math"/>
+                </w:rPr>
+                <m:t>6</m:t>
+              </m:r>
+            </m:den>
+          </m:f>
+          <m:d>
+            <m:dPr>
+              <m:ctrlPr>
+                <w:rPr>
+                  <w:rFonts w:ascii="Cambria Math" w:eastAsiaTheme="minorEastAsia" w:hAnsi="Cambria Math"/>
+                  <w:i/>
+                </w:rPr>
+              </m:ctrlPr>
+            </m:dPr>
+            <m:e>
+              <m:r>
+                <w:rPr>
+                  <w:rFonts w:ascii="Cambria Math" w:eastAsiaTheme="minorEastAsia" w:hAnsi="Cambria Math"/>
+                </w:rPr>
+                <m:t>1-</m:t>
+              </m:r>
+              <m:sSub>
+                <m:sSubPr>
+                  <m:ctrlPr>
+                    <w:rPr>
+                      <w:rFonts w:ascii="Cambria Math" w:eastAsiaTheme="minorEastAsia" w:hAnsi="Cambria Math"/>
+                      <w:i/>
+                    </w:rPr>
+                  </m:ctrlPr>
+                </m:sSubPr>
+                <m:e>
+                  <m:r>
+                    <w:rPr>
+                      <w:rFonts w:ascii="Cambria Math" w:eastAsiaTheme="minorEastAsia" w:hAnsi="Cambria Math"/>
+                    </w:rPr>
+                    <m:t>P</m:t>
+                  </m:r>
+                </m:e>
+                <m:sub>
+                  <m:r>
+                    <w:rPr>
+                      <w:rFonts w:ascii="Cambria Math" w:eastAsiaTheme="minorEastAsia" w:hAnsi="Cambria Math"/>
+                    </w:rPr>
+                    <m:t>i,j,0</m:t>
+                  </m:r>
+                </m:sub>
+              </m:sSub>
+            </m:e>
+          </m:d>
+          <m:r>
+            <w:rPr>
+              <w:rFonts w:ascii="Cambria Math" w:eastAsiaTheme="minorEastAsia" w:hAnsi="Cambria Math"/>
+            </w:rPr>
+            <m:t>+</m:t>
+          </m:r>
+          <m:f>
+            <m:fPr>
+              <m:ctrlPr>
+                <w:rPr>
+                  <w:rFonts w:ascii="Cambria Math" w:eastAsiaTheme="minorEastAsia" w:hAnsi="Cambria Math"/>
+                  <w:i/>
+                </w:rPr>
+              </m:ctrlPr>
+            </m:fPr>
+            <m:num>
+              <m:r>
+                <w:rPr>
+                  <w:rFonts w:ascii="Cambria Math" w:eastAsiaTheme="minorEastAsia" w:hAnsi="Cambria Math"/>
+                </w:rPr>
+                <m:t>1</m:t>
+              </m:r>
+            </m:num>
+            <m:den>
+              <m:r>
+                <w:rPr>
+                  <w:rFonts w:ascii="Cambria Math" w:eastAsiaTheme="minorEastAsia" w:hAnsi="Cambria Math"/>
+                </w:rPr>
+                <m:t>6</m:t>
+              </m:r>
+            </m:den>
+          </m:f>
+          <m:r>
+            <w:rPr>
+              <w:rFonts w:ascii="Cambria Math" w:eastAsiaTheme="minorEastAsia" w:hAnsi="Cambria Math"/>
+            </w:rPr>
+            <m:t>(</m:t>
+          </m:r>
+          <m:nary>
+            <m:naryPr>
+              <m:chr m:val="∑"/>
+              <m:limLoc m:val="undOvr"/>
+              <m:ctrlPr>
+                <w:rPr>
+                  <w:rFonts w:ascii="Cambria Math" w:eastAsiaTheme="minorEastAsia" w:hAnsi="Cambria Math"/>
+                  <w:i/>
+                </w:rPr>
+              </m:ctrlPr>
+            </m:naryPr>
+            <m:sub>
+              <m:r>
+                <w:rPr>
+                  <w:rFonts w:ascii="Cambria Math" w:eastAsiaTheme="minorEastAsia" w:hAnsi="Cambria Math"/>
+                </w:rPr>
+                <m:t>n=2</m:t>
+              </m:r>
+            </m:sub>
+            <m:sup>
+              <m:r>
+                <w:rPr>
+                  <w:rFonts w:ascii="Cambria Math" w:eastAsiaTheme="minorEastAsia" w:hAnsi="Cambria Math"/>
+                </w:rPr>
+                <m:t>6</m:t>
+              </m:r>
+            </m:sup>
+            <m:e>
+              <m:sSub>
+                <m:sSubPr>
+                  <m:ctrlPr>
+                    <w:rPr>
+                      <w:rFonts w:ascii="Cambria Math" w:eastAsiaTheme="minorEastAsia" w:hAnsi="Cambria Math"/>
+                      <w:i/>
+                    </w:rPr>
+                  </m:ctrlPr>
+                </m:sSubPr>
+                <m:e>
+                  <m:r>
+                    <w:rPr>
+                      <w:rFonts w:ascii="Cambria Math" w:eastAsiaTheme="minorEastAsia" w:hAnsi="Cambria Math"/>
+                    </w:rPr>
+                    <m:t>P</m:t>
+                  </m:r>
+                </m:e>
+                <m:sub>
+                  <m:r>
+                    <w:rPr>
+                      <w:rFonts w:ascii="Cambria Math" w:eastAsiaTheme="minorEastAsia" w:hAnsi="Cambria Math"/>
+                    </w:rPr>
+                    <m:t>i,j,k+n</m:t>
+                  </m:r>
+                </m:sub>
+              </m:sSub>
+            </m:e>
+          </m:nary>
+          <m:r>
+            <w:rPr>
+              <w:rFonts w:ascii="Cambria Math" w:eastAsiaTheme="minorEastAsia" w:hAnsi="Cambria Math"/>
+            </w:rPr>
+            <m:t>)</m:t>
+          </m:r>
         </m:oMath>
       </m:oMathPara>
     </w:p>
@@ -1739,15 +1896,7 @@
     </w:p>
     <w:p>
       <w:r>
-        <w:t xml:space="preserve">To be sure you understand the game and the probability concepts above, </w:t>
-      </w:r>
-      <w:proofErr w:type="gramStart"/>
-      <w:r>
-        <w:t>solve for</w:t>
-      </w:r>
-      <w:proofErr w:type="gramEnd"/>
-      <w:r>
-        <w:t xml:space="preserve"> the following win probabilities. Note that each set below is dependent on the solution of the previous set. That is, you cannot solve (b) without solving (a) first, and you cannot solve (c) without solving </w:t>
+        <w:t xml:space="preserve">To be sure you understand the game and the probability concepts above, solve for the following win probabilities. Note that each set below is dependent on the solution of the previous set. That is, you cannot solve (b) without solving (a) first, and you cannot solve (c) without solving </w:t>
       </w:r>
       <w:proofErr w:type="gramStart"/>
       <w:r>
@@ -1801,6 +1950,38 @@
             </m:r>
           </m:sub>
         </m:sSub>
+        <m:r>
+          <w:rPr>
+            <w:rFonts w:ascii="Cambria Math" w:hAnsi="Cambria Math"/>
+          </w:rPr>
+          <m:t>=0.857=</m:t>
+        </m:r>
+        <m:f>
+          <m:fPr>
+            <m:ctrlPr>
+              <w:rPr>
+                <w:rFonts w:ascii="Cambria Math" w:hAnsi="Cambria Math"/>
+                <w:i/>
+              </w:rPr>
+            </m:ctrlPr>
+          </m:fPr>
+          <m:num>
+            <m:r>
+              <w:rPr>
+                <w:rFonts w:ascii="Cambria Math" w:hAnsi="Cambria Math"/>
+              </w:rPr>
+              <m:t>5</m:t>
+            </m:r>
+          </m:num>
+          <m:den>
+            <m:r>
+              <w:rPr>
+                <w:rFonts w:ascii="Cambria Math" w:hAnsi="Cambria Math"/>
+              </w:rPr>
+              <m:t>6</m:t>
+            </m:r>
+          </m:den>
+        </m:f>
       </m:oMath>
     </w:p>
     <w:p>
@@ -1841,6 +2022,12 @@
             </m:r>
           </m:sub>
         </m:sSub>
+        <m:r>
+          <w:rPr>
+            <w:rFonts w:ascii="Cambria Math" w:eastAsiaTheme="minorEastAsia" w:hAnsi="Cambria Math"/>
+          </w:rPr>
+          <m:t>=0.857</m:t>
+        </m:r>
       </m:oMath>
       <w:r>
         <w:rPr>
@@ -1875,6 +2062,12 @@
             </m:r>
           </m:sub>
         </m:sSub>
+        <m:r>
+          <w:rPr>
+            <w:rFonts w:ascii="Cambria Math" w:eastAsiaTheme="minorEastAsia" w:hAnsi="Cambria Math"/>
+          </w:rPr>
+          <m:t>= 0.990</m:t>
+        </m:r>
       </m:oMath>
     </w:p>
     <w:p>
@@ -1915,6 +2108,12 @@
             </m:r>
           </m:sub>
         </m:sSub>
+        <m:r>
+          <w:rPr>
+            <w:rFonts w:ascii="Cambria Math" w:eastAsiaTheme="minorEastAsia" w:hAnsi="Cambria Math"/>
+          </w:rPr>
+          <m:t xml:space="preserve">=0.808 </m:t>
+        </m:r>
       </m:oMath>
       <w:r>
         <w:rPr>
@@ -1949,6 +2148,12 @@
             </m:r>
           </m:sub>
         </m:sSub>
+        <m:r>
+          <w:rPr>
+            <w:rFonts w:ascii="Cambria Math" w:eastAsiaTheme="minorEastAsia" w:hAnsi="Cambria Math"/>
+          </w:rPr>
+          <m:t>=0.835</m:t>
+        </m:r>
       </m:oMath>
       <w:r>
         <w:rPr>
@@ -1983,6 +2188,12 @@
             </m:r>
           </m:sub>
         </m:sSub>
+        <m:r>
+          <w:rPr>
+            <w:rFonts w:ascii="Cambria Math" w:eastAsiaTheme="minorEastAsia" w:hAnsi="Cambria Math"/>
+          </w:rPr>
+          <m:t>=0.990</m:t>
+        </m:r>
       </m:oMath>
     </w:p>
     <w:p>
@@ -2037,6 +2248,7 @@
     </w:p>
     <w:p>
       <w:r>
+        <w:lastRenderedPageBreak/>
         <w:t xml:space="preserve">(b) On the first turn, what is the lowest turn total where the player should </w:t>
       </w:r>
       <w:r>
@@ -2051,7 +2263,6 @@
     </w:p>
     <w:p>
       <w:r>
-        <w:lastRenderedPageBreak/>
         <w:t xml:space="preserve">(c) If Player 1 scores no points on their first turn, what is the probability that the second player </w:t>
       </w:r>
       <w:proofErr w:type="gramStart"/>
@@ -3915,6 +4126,7 @@
   <w:style w:type="character" w:default="1" w:styleId="DefaultParagraphFont">
     <w:name w:val="Default Paragraph Font"/>
     <w:uiPriority w:val="1"/>
+    <w:semiHidden/>
     <w:unhideWhenUsed/>
   </w:style>
   <w:style w:type="table" w:default="1" w:styleId="TableNormal">

</xml_diff>

<commit_message>
2b and 2c fixed
</commit_message>
<xml_diff>
--- a/Project 4.docx
+++ b/Project 4.docx
@@ -159,15 +159,7 @@
         <w:contextualSpacing/>
       </w:pPr>
       <w:r>
-        <w:t xml:space="preserve">If the player rolls </w:t>
-      </w:r>
-      <w:proofErr w:type="gramStart"/>
-      <w:r>
-        <w:t>a 1</w:t>
-      </w:r>
-      <w:proofErr w:type="gramEnd"/>
-      <w:r>
-        <w:t>, the player scores nothing and it becomes the opponent’s turn.</w:t>
+        <w:t>If the player rolls a 1, the player scores nothing and it becomes the opponent’s turn.</w:t>
       </w:r>
     </w:p>
     <w:p>
@@ -179,15 +171,7 @@
         <w:contextualSpacing/>
       </w:pPr>
       <w:r>
-        <w:t xml:space="preserve">If the player rolls </w:t>
-      </w:r>
-      <w:proofErr w:type="gramStart"/>
-      <w:r>
-        <w:t>a number of</w:t>
-      </w:r>
-      <w:proofErr w:type="gramEnd"/>
-      <w:r>
-        <w:t xml:space="preserve"> other than 1, the number is added to the player’s </w:t>
+        <w:t xml:space="preserve">If the player rolls a number of other than 1, the number is added to the player’s </w:t>
       </w:r>
       <w:r>
         <w:rPr>
@@ -295,15 +279,7 @@
         <w:pStyle w:val="Heading2"/>
       </w:pPr>
       <w:r>
-        <w:t xml:space="preserve">Maximizing </w:t>
-      </w:r>
-      <w:proofErr w:type="gramStart"/>
-      <w:r>
-        <w:t>Probability</w:t>
-      </w:r>
-      <w:proofErr w:type="gramEnd"/>
-      <w:r>
-        <w:t xml:space="preserve"> of Winning in Piglet</w:t>
+        <w:t>Maximizing Probability of Winning in Piglet</w:t>
       </w:r>
     </w:p>
     <w:p>
@@ -1083,21 +1059,7 @@
         <w:rPr>
           <w:rFonts w:eastAsiaTheme="minorEastAsia"/>
         </w:rPr>
-        <w:t xml:space="preserve">Maximizing </w:t>
-      </w:r>
-      <w:proofErr w:type="gramStart"/>
-      <w:r>
-        <w:rPr>
-          <w:rFonts w:eastAsiaTheme="minorEastAsia"/>
-        </w:rPr>
-        <w:t>Probability</w:t>
-      </w:r>
-      <w:proofErr w:type="gramEnd"/>
-      <w:r>
-        <w:rPr>
-          <w:rFonts w:eastAsiaTheme="minorEastAsia"/>
-        </w:rPr>
-        <w:t xml:space="preserve"> of Winning in Pig</w:t>
+        <w:t>Maximizing Probability of Winning in Pig</w:t>
       </w:r>
     </w:p>
     <w:p>
@@ -1560,23 +1522,7 @@
         </m:sSub>
       </m:oMath>
       <w:r>
-        <w:t xml:space="preserve">. Use the definitions from Piglet as a guide. </w:t>
-      </w:r>
-      <w:proofErr w:type="gramStart"/>
-      <w:r>
-        <w:t>In order to</w:t>
-      </w:r>
-      <w:proofErr w:type="gramEnd"/>
-      <w:r>
-        <w:t xml:space="preserve"> help you make progress on this project, I am happy to verify your answers before submission </w:t>
-      </w:r>
-      <w:proofErr w:type="gramStart"/>
-      <w:r>
-        <w:t>for</w:t>
-      </w:r>
-      <w:proofErr w:type="gramEnd"/>
-      <w:r>
-        <w:t xml:space="preserve"> </w:t>
+        <w:t xml:space="preserve">. Use the definitions from Piglet as a guide. In order to help you make progress on this project, I am happy to verify your answers before submission for </w:t>
       </w:r>
       <w:r>
         <w:t>this</w:t>
@@ -1628,13 +1574,7 @@
             <w:rPr>
               <w:rFonts w:ascii="Cambria Math" w:eastAsiaTheme="minorEastAsia" w:hAnsi="Cambria Math"/>
             </w:rPr>
-            <m:t>=</m:t>
-          </m:r>
-          <m:r>
-            <w:rPr>
-              <w:rFonts w:ascii="Cambria Math" w:eastAsiaTheme="minorEastAsia" w:hAnsi="Cambria Math"/>
-            </w:rPr>
-            <m:t>1-</m:t>
+            <m:t>=1-</m:t>
           </m:r>
           <m:sSub>
             <m:sSubPr>
@@ -1896,15 +1836,7 @@
     </w:p>
     <w:p>
       <w:r>
-        <w:t xml:space="preserve">To be sure you understand the game and the probability concepts above, solve for the following win probabilities. Note that each set below is dependent on the solution of the previous set. That is, you cannot solve (b) without solving (a) first, and you cannot solve (c) without solving </w:t>
-      </w:r>
-      <w:proofErr w:type="gramStart"/>
-      <w:r>
-        <w:t>all of</w:t>
-      </w:r>
-      <w:proofErr w:type="gramEnd"/>
-      <w:r>
-        <w:t xml:space="preserve"> (b). You will also need to have solved Question 1 first.</w:t>
+        <w:t>To be sure you understand the game and the probability concepts above, solve for the following win probabilities. Note that each set below is dependent on the solution of the previous set. That is, you cannot solve (b) without solving (a) first, and you cannot solve (c) without solving all of (b). You will also need to have solved Question 1 first.</w:t>
       </w:r>
     </w:p>
     <w:p>
@@ -1954,34 +1886,8 @@
           <w:rPr>
             <w:rFonts w:ascii="Cambria Math" w:hAnsi="Cambria Math"/>
           </w:rPr>
-          <m:t>=0.857=</m:t>
+          <m:t>=0.857</m:t>
         </m:r>
-        <m:f>
-          <m:fPr>
-            <m:ctrlPr>
-              <w:rPr>
-                <w:rFonts w:ascii="Cambria Math" w:hAnsi="Cambria Math"/>
-                <w:i/>
-              </w:rPr>
-            </m:ctrlPr>
-          </m:fPr>
-          <m:num>
-            <m:r>
-              <w:rPr>
-                <w:rFonts w:ascii="Cambria Math" w:hAnsi="Cambria Math"/>
-              </w:rPr>
-              <m:t>5</m:t>
-            </m:r>
-          </m:num>
-          <m:den>
-            <m:r>
-              <w:rPr>
-                <w:rFonts w:ascii="Cambria Math" w:hAnsi="Cambria Math"/>
-              </w:rPr>
-              <m:t>6</m:t>
-            </m:r>
-          </m:den>
-        </m:f>
       </m:oMath>
     </w:p>
     <w:p>
@@ -2066,7 +1972,13 @@
           <w:rPr>
             <w:rFonts w:ascii="Cambria Math" w:eastAsiaTheme="minorEastAsia" w:hAnsi="Cambria Math"/>
           </w:rPr>
-          <m:t>= 0.990</m:t>
+          <m:t>= 0.</m:t>
+        </m:r>
+        <m:r>
+          <w:rPr>
+            <w:rFonts w:ascii="Cambria Math" w:eastAsiaTheme="minorEastAsia" w:hAnsi="Cambria Math"/>
+          </w:rPr>
+          <m:t>857</m:t>
         </m:r>
       </m:oMath>
     </w:p>
@@ -2112,7 +2024,13 @@
           <w:rPr>
             <w:rFonts w:ascii="Cambria Math" w:eastAsiaTheme="minorEastAsia" w:hAnsi="Cambria Math"/>
           </w:rPr>
-          <m:t xml:space="preserve">=0.808 </m:t>
+          <m:t>=</m:t>
+        </m:r>
+        <m:r>
+          <w:rPr>
+            <w:rFonts w:ascii="Cambria Math" w:eastAsiaTheme="minorEastAsia" w:hAnsi="Cambria Math"/>
+          </w:rPr>
+          <m:t>1</m:t>
         </m:r>
       </m:oMath>
       <w:r>
@@ -2152,7 +2070,13 @@
           <w:rPr>
             <w:rFonts w:ascii="Cambria Math" w:eastAsiaTheme="minorEastAsia" w:hAnsi="Cambria Math"/>
           </w:rPr>
-          <m:t>=0.835</m:t>
+          <m:t>=</m:t>
+        </m:r>
+        <m:r>
+          <w:rPr>
+            <w:rFonts w:ascii="Cambria Math" w:eastAsiaTheme="minorEastAsia" w:hAnsi="Cambria Math"/>
+          </w:rPr>
+          <m:t>1</m:t>
         </m:r>
       </m:oMath>
       <w:r>
@@ -2192,7 +2116,13 @@
           <w:rPr>
             <w:rFonts w:ascii="Cambria Math" w:eastAsiaTheme="minorEastAsia" w:hAnsi="Cambria Math"/>
           </w:rPr>
-          <m:t>=0.990</m:t>
+          <m:t>=</m:t>
+        </m:r>
+        <m:r>
+          <w:rPr>
+            <w:rFonts w:ascii="Cambria Math" w:eastAsiaTheme="minorEastAsia" w:hAnsi="Cambria Math"/>
+          </w:rPr>
+          <m:t>1</m:t>
         </m:r>
       </m:oMath>
     </w:p>
@@ -2263,15 +2193,7 @@
     </w:p>
     <w:p>
       <w:r>
-        <w:t xml:space="preserve">(c) If Player 1 scores no points on their first turn, what is the probability that the second player </w:t>
-      </w:r>
-      <w:proofErr w:type="gramStart"/>
-      <w:r>
-        <w:t>wins</w:t>
-      </w:r>
-      <w:proofErr w:type="gramEnd"/>
-      <w:r>
-        <w:t xml:space="preserve"> (assuming optimal play from both players)? When should the second player </w:t>
+        <w:t xml:space="preserve">(c) If Player 1 scores no points on their first turn, what is the probability that the second player wins (assuming optimal play from both players)? When should the second player </w:t>
       </w:r>
       <w:r>
         <w:rPr>
@@ -2299,15 +2221,7 @@
     </w:p>
     <w:p>
       <w:r>
-        <w:t xml:space="preserve">As given, </w:t>
-      </w:r>
-      <w:proofErr w:type="spellStart"/>
-      <w:r>
-        <w:t>PigletSolver</w:t>
-      </w:r>
-      <w:proofErr w:type="spellEnd"/>
-      <w:r>
-        <w:t xml:space="preserve"> prints a large table that indicates what turn total (what </w:t>
+        <w:t xml:space="preserve">As given, PigletSolver prints a large table that indicates what turn total (what </w:t>
       </w:r>
       <w:r>
         <w:rPr>
@@ -2343,15 +2257,7 @@
         <w:t xml:space="preserve"> j</w:t>
       </w:r>
       <w:r>
-        <w:t xml:space="preserve"> values at the start of their turn. For Piglet, this results in a </w:t>
-      </w:r>
-      <w:proofErr w:type="gramStart"/>
-      <w:r>
-        <w:t>reasonably-sized</w:t>
-      </w:r>
-      <w:proofErr w:type="gramEnd"/>
-      <w:r>
-        <w:t xml:space="preserve"> 10x10 table, but for Pig, we would get a 100x100 table which would be challenging to read clearly.</w:t>
+        <w:t xml:space="preserve"> values at the start of their turn. For Piglet, this results in a reasonably-sized 10x10 table, but for Pig, we would get a 100x100 table which would be challenging to read clearly.</w:t>
       </w:r>
     </w:p>
     <w:p>
@@ -3148,25 +3054,7 @@
                 <w:sz w:val="20"/>
                 <w:szCs w:val="20"/>
               </w:rPr>
-              <w:t xml:space="preserve">Not included, or no improvement on </w:t>
-            </w:r>
-            <w:proofErr w:type="gramStart"/>
-            <w:r>
-              <w:rPr>
-                <w:rFonts w:ascii="Arial" w:hAnsi="Arial" w:cs="Arial"/>
-                <w:sz w:val="20"/>
-                <w:szCs w:val="20"/>
-              </w:rPr>
-              <w:t>text</w:t>
-            </w:r>
-            <w:proofErr w:type="gramEnd"/>
-            <w:r>
-              <w:rPr>
-                <w:rFonts w:ascii="Arial" w:hAnsi="Arial" w:cs="Arial"/>
-                <w:sz w:val="20"/>
-                <w:szCs w:val="20"/>
-              </w:rPr>
-              <w:t>-based table generated for Piglet</w:t>
+              <w:t>Not included, or no improvement on text-based table generated for Piglet</w:t>
             </w:r>
           </w:p>
         </w:tc>

</xml_diff>

<commit_message>
Fixed number 2 for real this time
</commit_message>
<xml_diff>
--- a/Project 4.docx
+++ b/Project 4.docx
@@ -159,15 +159,7 @@
         <w:contextualSpacing/>
       </w:pPr>
       <w:r>
-        <w:t xml:space="preserve">If the player rolls </w:t>
-      </w:r>
-      <w:proofErr w:type="gramStart"/>
-      <w:r>
-        <w:t>a 1</w:t>
-      </w:r>
-      <w:proofErr w:type="gramEnd"/>
-      <w:r>
-        <w:t>, the player scores nothing and it becomes the opponent’s turn.</w:t>
+        <w:t>If the player rolls a 1, the player scores nothing and it becomes the opponent’s turn.</w:t>
       </w:r>
     </w:p>
     <w:p>
@@ -179,15 +171,7 @@
         <w:contextualSpacing/>
       </w:pPr>
       <w:r>
-        <w:t xml:space="preserve">If the player rolls </w:t>
-      </w:r>
-      <w:proofErr w:type="gramStart"/>
-      <w:r>
-        <w:t>a number of</w:t>
-      </w:r>
-      <w:proofErr w:type="gramEnd"/>
-      <w:r>
-        <w:t xml:space="preserve"> other than 1, the number is added to the player’s </w:t>
+        <w:t xml:space="preserve">If the player rolls a number of other than 1, the number is added to the player’s </w:t>
       </w:r>
       <w:r>
         <w:rPr>
@@ -295,15 +279,7 @@
         <w:pStyle w:val="Heading2"/>
       </w:pPr>
       <w:r>
-        <w:t xml:space="preserve">Maximizing </w:t>
-      </w:r>
-      <w:proofErr w:type="gramStart"/>
-      <w:r>
-        <w:t>Probability</w:t>
-      </w:r>
-      <w:proofErr w:type="gramEnd"/>
-      <w:r>
-        <w:t xml:space="preserve"> of Winning in Piglet</w:t>
+        <w:t>Maximizing Probability of Winning in Piglet</w:t>
       </w:r>
     </w:p>
     <w:p>
@@ -346,14 +322,12 @@
       <w:r>
         <w:t xml:space="preserve"> be the player’s probability of winning if the player’s score is </w:t>
       </w:r>
-      <w:proofErr w:type="spellStart"/>
       <w:r>
         <w:rPr>
           <w:i/>
         </w:rPr>
         <w:t>i</w:t>
       </w:r>
-      <w:proofErr w:type="spellEnd"/>
       <w:r>
         <w:t xml:space="preserve">, the opponent’s score is </w:t>
       </w:r>
@@ -1085,21 +1059,7 @@
         <w:rPr>
           <w:rFonts w:eastAsiaTheme="minorEastAsia"/>
         </w:rPr>
-        <w:t xml:space="preserve">Maximizing </w:t>
-      </w:r>
-      <w:proofErr w:type="gramStart"/>
-      <w:r>
-        <w:rPr>
-          <w:rFonts w:eastAsiaTheme="minorEastAsia"/>
-        </w:rPr>
-        <w:t>Probability</w:t>
-      </w:r>
-      <w:proofErr w:type="gramEnd"/>
-      <w:r>
-        <w:rPr>
-          <w:rFonts w:eastAsiaTheme="minorEastAsia"/>
-        </w:rPr>
-        <w:t xml:space="preserve"> of Winning in Pig</w:t>
+        <w:t>Maximizing Probability of Winning in Pig</w:t>
       </w:r>
     </w:p>
     <w:p>
@@ -1562,23 +1522,7 @@
         </m:sSub>
       </m:oMath>
       <w:r>
-        <w:t xml:space="preserve">. Use the definitions from Piglet as a guide. </w:t>
-      </w:r>
-      <w:proofErr w:type="gramStart"/>
-      <w:r>
-        <w:t>In order to</w:t>
-      </w:r>
-      <w:proofErr w:type="gramEnd"/>
-      <w:r>
-        <w:t xml:space="preserve"> help you make progress on this project, I am happy to verify your answers before submission </w:t>
-      </w:r>
-      <w:proofErr w:type="gramStart"/>
-      <w:r>
-        <w:t>for</w:t>
-      </w:r>
-      <w:proofErr w:type="gramEnd"/>
-      <w:r>
-        <w:t xml:space="preserve"> </w:t>
+        <w:t xml:space="preserve">. Use the definitions from Piglet as a guide. In order to help you make progress on this project, I am happy to verify your answers before submission for </w:t>
       </w:r>
       <w:r>
         <w:t>this</w:t>
@@ -1892,15 +1836,7 @@
     </w:p>
     <w:p>
       <w:r>
-        <w:t xml:space="preserve">To be sure you understand the game and the probability concepts above, solve for the following win probabilities. Note that each set below is dependent on the solution of the previous set. That is, you cannot solve (b) without solving (a) first, and you cannot solve (c) without solving </w:t>
-      </w:r>
-      <w:proofErr w:type="gramStart"/>
-      <w:r>
-        <w:t>all of</w:t>
-      </w:r>
-      <w:proofErr w:type="gramEnd"/>
-      <w:r>
-        <w:t xml:space="preserve"> (b). You will also need to have solved Question 1 first.</w:t>
+        <w:t>To be sure you understand the game and the probability concepts above, solve for the following win probabilities. Note that each set below is dependent on the solution of the previous set. That is, you cannot solve (b) without solving (a) first, and you cannot solve (c) without solving all of (b). You will also need to have solved Question 1 first.</w:t>
       </w:r>
     </w:p>
     <w:p>
@@ -2082,7 +2018,13 @@
           <w:rPr>
             <w:rFonts w:ascii="Cambria Math" w:eastAsiaTheme="minorEastAsia" w:hAnsi="Cambria Math"/>
           </w:rPr>
-          <m:t>=1</m:t>
+          <m:t>=</m:t>
+        </m:r>
+        <m:r>
+          <w:rPr>
+            <w:rFonts w:ascii="Cambria Math" w:eastAsiaTheme="minorEastAsia" w:hAnsi="Cambria Math"/>
+          </w:rPr>
+          <m:t>0.8529</m:t>
         </m:r>
       </m:oMath>
       <w:r>
@@ -2122,7 +2064,13 @@
           <w:rPr>
             <w:rFonts w:ascii="Cambria Math" w:eastAsiaTheme="minorEastAsia" w:hAnsi="Cambria Math"/>
           </w:rPr>
-          <m:t>=1</m:t>
+          <m:t>=</m:t>
+        </m:r>
+        <m:r>
+          <w:rPr>
+            <w:rFonts w:ascii="Cambria Math" w:eastAsiaTheme="minorEastAsia" w:hAnsi="Cambria Math"/>
+          </w:rPr>
+          <m:t>0.8578</m:t>
         </m:r>
       </m:oMath>
       <w:r>
@@ -2162,7 +2110,13 @@
           <w:rPr>
             <w:rFonts w:ascii="Cambria Math" w:eastAsiaTheme="minorEastAsia" w:hAnsi="Cambria Math"/>
           </w:rPr>
-          <m:t>=1</m:t>
+          <m:t>=</m:t>
+        </m:r>
+        <m:r>
+          <w:rPr>
+            <w:rFonts w:ascii="Cambria Math" w:eastAsiaTheme="minorEastAsia" w:hAnsi="Cambria Math"/>
+          </w:rPr>
+          <m:t>0.8564</m:t>
         </m:r>
       </m:oMath>
     </w:p>
@@ -2233,15 +2187,7 @@
     </w:p>
     <w:p>
       <w:r>
-        <w:t xml:space="preserve">(c) If Player 1 scores no points on their first turn, what is the probability that the second player </w:t>
-      </w:r>
-      <w:proofErr w:type="gramStart"/>
-      <w:r>
-        <w:t>wins</w:t>
-      </w:r>
-      <w:proofErr w:type="gramEnd"/>
-      <w:r>
-        <w:t xml:space="preserve"> (assuming optimal play from both players)? When should the second player </w:t>
+        <w:t xml:space="preserve">(c) If Player 1 scores no points on their first turn, what is the probability that the second player wins (assuming optimal play from both players)? When should the second player </w:t>
       </w:r>
       <w:r>
         <w:rPr>
@@ -2269,15 +2215,7 @@
     </w:p>
     <w:p>
       <w:r>
-        <w:t xml:space="preserve">As given, </w:t>
-      </w:r>
-      <w:proofErr w:type="spellStart"/>
-      <w:r>
-        <w:t>PigletSolver</w:t>
-      </w:r>
-      <w:proofErr w:type="spellEnd"/>
-      <w:r>
-        <w:t xml:space="preserve"> prints a large table that indicates what turn total (what </w:t>
+        <w:t xml:space="preserve">As given, PigletSolver prints a large table that indicates what turn total (what </w:t>
       </w:r>
       <w:r>
         <w:rPr>
@@ -2297,39 +2235,23 @@
       <w:r>
         <w:t xml:space="preserve"> at for the </w:t>
       </w:r>
-      <w:proofErr w:type="spellStart"/>
       <w:r>
         <w:rPr>
           <w:i/>
         </w:rPr>
-        <w:t>i</w:t>
-      </w:r>
-      <w:proofErr w:type="spellEnd"/>
+        <w:t xml:space="preserve">i </w:t>
+      </w:r>
+      <w:r>
+        <w:t>and</w:t>
+      </w:r>
       <w:r>
         <w:rPr>
           <w:i/>
         </w:rPr>
-        <w:t xml:space="preserve"> </w:t>
-      </w:r>
-      <w:r>
-        <w:t>and</w:t>
-      </w:r>
-      <w:r>
-        <w:rPr>
-          <w:i/>
-        </w:rPr>
         <w:t xml:space="preserve"> j</w:t>
       </w:r>
       <w:r>
-        <w:t xml:space="preserve"> values at the start of their turn. For Piglet, this results in a </w:t>
-      </w:r>
-      <w:proofErr w:type="gramStart"/>
-      <w:r>
-        <w:t>reasonably-sized</w:t>
-      </w:r>
-      <w:proofErr w:type="gramEnd"/>
-      <w:r>
-        <w:t xml:space="preserve"> 10x10 table, but for Pig, we would get a 100x100 table which would be challenging to read clearly.</w:t>
+        <w:t xml:space="preserve"> values at the start of their turn. For Piglet, this results in a reasonably-sized 10x10 table, but for Pig, we would get a 100x100 table which would be challenging to read clearly.</w:t>
       </w:r>
     </w:p>
     <w:p>
@@ -2357,6 +2279,9 @@
     <w:p/>
     <w:p>
       <w:r>
+        <w:rPr>
+          <w:noProof/>
+        </w:rPr>
         <w:drawing>
           <wp:inline distT="0" distB="0" distL="0" distR="0" wp14:anchorId="7FA88E1F" wp14:editId="0ECE517A">
             <wp:extent cx="5943600" cy="2974340"/>
@@ -3182,25 +3107,7 @@
                 <w:sz w:val="20"/>
                 <w:szCs w:val="20"/>
               </w:rPr>
-              <w:t xml:space="preserve">Not included, or no improvement on </w:t>
-            </w:r>
-            <w:proofErr w:type="gramStart"/>
-            <w:r>
-              <w:rPr>
-                <w:rFonts w:ascii="Arial" w:hAnsi="Arial" w:cs="Arial"/>
-                <w:sz w:val="20"/>
-                <w:szCs w:val="20"/>
-              </w:rPr>
-              <w:t>text</w:t>
-            </w:r>
-            <w:proofErr w:type="gramEnd"/>
-            <w:r>
-              <w:rPr>
-                <w:rFonts w:ascii="Arial" w:hAnsi="Arial" w:cs="Arial"/>
-                <w:sz w:val="20"/>
-                <w:szCs w:val="20"/>
-              </w:rPr>
-              <w:t>-based table generated for Piglet</w:t>
+              <w:t>Not included, or no improvement on text-based table generated for Piglet</w:t>
             </w:r>
           </w:p>
         </w:tc>

</xml_diff>

<commit_message>
Q2 is fixed I swear this time
</commit_message>
<xml_diff>
--- a/Project 4.docx
+++ b/Project 4.docx
@@ -159,7 +159,15 @@
         <w:contextualSpacing/>
       </w:pPr>
       <w:r>
-        <w:t>If the player rolls a 1, the player scores nothing and it becomes the opponent’s turn.</w:t>
+        <w:t xml:space="preserve">If the player rolls </w:t>
+      </w:r>
+      <w:proofErr w:type="gramStart"/>
+      <w:r>
+        <w:t>a 1</w:t>
+      </w:r>
+      <w:proofErr w:type="gramEnd"/>
+      <w:r>
+        <w:t>, the player scores nothing and it becomes the opponent’s turn.</w:t>
       </w:r>
     </w:p>
     <w:p>
@@ -171,7 +179,15 @@
         <w:contextualSpacing/>
       </w:pPr>
       <w:r>
-        <w:t xml:space="preserve">If the player rolls a number of other than 1, the number is added to the player’s </w:t>
+        <w:t xml:space="preserve">If the player rolls </w:t>
+      </w:r>
+      <w:proofErr w:type="gramStart"/>
+      <w:r>
+        <w:t>a number of</w:t>
+      </w:r>
+      <w:proofErr w:type="gramEnd"/>
+      <w:r>
+        <w:t xml:space="preserve"> other than 1, the number is added to the player’s </w:t>
       </w:r>
       <w:r>
         <w:rPr>
@@ -279,7 +295,15 @@
         <w:pStyle w:val="Heading2"/>
       </w:pPr>
       <w:r>
-        <w:t>Maximizing Probability of Winning in Piglet</w:t>
+        <w:t xml:space="preserve">Maximizing </w:t>
+      </w:r>
+      <w:proofErr w:type="gramStart"/>
+      <w:r>
+        <w:t>Probability</w:t>
+      </w:r>
+      <w:proofErr w:type="gramEnd"/>
+      <w:r>
+        <w:t xml:space="preserve"> of Winning in Piglet</w:t>
       </w:r>
     </w:p>
     <w:p>
@@ -322,12 +346,14 @@
       <w:r>
         <w:t xml:space="preserve"> be the player’s probability of winning if the player’s score is </w:t>
       </w:r>
+      <w:proofErr w:type="spellStart"/>
       <w:r>
         <w:rPr>
           <w:i/>
         </w:rPr>
         <w:t>i</w:t>
       </w:r>
+      <w:proofErr w:type="spellEnd"/>
       <w:r>
         <w:t xml:space="preserve">, the opponent’s score is </w:t>
       </w:r>
@@ -1059,7 +1085,21 @@
         <w:rPr>
           <w:rFonts w:eastAsiaTheme="minorEastAsia"/>
         </w:rPr>
-        <w:t>Maximizing Probability of Winning in Pig</w:t>
+        <w:t xml:space="preserve">Maximizing </w:t>
+      </w:r>
+      <w:proofErr w:type="gramStart"/>
+      <w:r>
+        <w:rPr>
+          <w:rFonts w:eastAsiaTheme="minorEastAsia"/>
+        </w:rPr>
+        <w:t>Probability</w:t>
+      </w:r>
+      <w:proofErr w:type="gramEnd"/>
+      <w:r>
+        <w:rPr>
+          <w:rFonts w:eastAsiaTheme="minorEastAsia"/>
+        </w:rPr>
+        <w:t xml:space="preserve"> of Winning in Pig</w:t>
       </w:r>
     </w:p>
     <w:p>
@@ -1522,7 +1562,23 @@
         </m:sSub>
       </m:oMath>
       <w:r>
-        <w:t xml:space="preserve">. Use the definitions from Piglet as a guide. In order to help you make progress on this project, I am happy to verify your answers before submission for </w:t>
+        <w:t xml:space="preserve">. Use the definitions from Piglet as a guide. </w:t>
+      </w:r>
+      <w:proofErr w:type="gramStart"/>
+      <w:r>
+        <w:t>In order to</w:t>
+      </w:r>
+      <w:proofErr w:type="gramEnd"/>
+      <w:r>
+        <w:t xml:space="preserve"> help you make progress on this project, I am happy to verify your answers before submission </w:t>
+      </w:r>
+      <w:proofErr w:type="gramStart"/>
+      <w:r>
+        <w:t>for</w:t>
+      </w:r>
+      <w:proofErr w:type="gramEnd"/>
+      <w:r>
+        <w:t xml:space="preserve"> </w:t>
       </w:r>
       <w:r>
         <w:t>this</w:t>
@@ -1836,7 +1892,15 @@
     </w:p>
     <w:p>
       <w:r>
-        <w:t>To be sure you understand the game and the probability concepts above, solve for the following win probabilities. Note that each set below is dependent on the solution of the previous set. That is, you cannot solve (b) without solving (a) first, and you cannot solve (c) without solving all of (b). You will also need to have solved Question 1 first.</w:t>
+        <w:t xml:space="preserve">To be sure you understand the game and the probability concepts above, solve for the following win probabilities. Note that each set below is dependent on the solution of the previous set. That is, you cannot solve (b) without solving (a) first, and you cannot solve (c) without solving </w:t>
+      </w:r>
+      <w:proofErr w:type="gramStart"/>
+      <w:r>
+        <w:t>all of</w:t>
+      </w:r>
+      <w:proofErr w:type="gramEnd"/>
+      <w:r>
+        <w:t xml:space="preserve"> (b). You will also need to have solved Question 1 first.</w:t>
       </w:r>
     </w:p>
     <w:p>
@@ -2018,7 +2082,13 @@
           <w:rPr>
             <w:rFonts w:ascii="Cambria Math" w:eastAsiaTheme="minorEastAsia" w:hAnsi="Cambria Math"/>
           </w:rPr>
-          <m:t>=0.8529</m:t>
+          <m:t>=0.8</m:t>
+        </m:r>
+        <m:r>
+          <w:rPr>
+            <w:rFonts w:ascii="Cambria Math" w:eastAsiaTheme="minorEastAsia" w:hAnsi="Cambria Math"/>
+          </w:rPr>
+          <m:t>325</m:t>
         </m:r>
       </m:oMath>
       <w:r>
@@ -2058,7 +2128,13 @@
           <w:rPr>
             <w:rFonts w:ascii="Cambria Math" w:eastAsiaTheme="minorEastAsia" w:hAnsi="Cambria Math"/>
           </w:rPr>
-          <m:t>=0.8578</m:t>
+          <m:t>=0.8</m:t>
+        </m:r>
+        <m:r>
+          <w:rPr>
+            <w:rFonts w:ascii="Cambria Math" w:eastAsiaTheme="minorEastAsia" w:hAnsi="Cambria Math"/>
+          </w:rPr>
+          <m:t>565</m:t>
         </m:r>
       </m:oMath>
       <w:r>
@@ -2098,12 +2174,73 @@
           <w:rPr>
             <w:rFonts w:ascii="Cambria Math" w:eastAsiaTheme="minorEastAsia" w:hAnsi="Cambria Math"/>
           </w:rPr>
-          <m:t>=0.8564</m:t>
+          <m:t>=0.8</m:t>
+        </m:r>
+        <m:r>
+          <w:rPr>
+            <w:rFonts w:ascii="Cambria Math" w:eastAsiaTheme="minorEastAsia" w:hAnsi="Cambria Math"/>
+          </w:rPr>
+          <m:t>612</m:t>
         </m:r>
       </m:oMath>
     </w:p>
     <w:p>
       <w:pPr>
+        <w:rPr>
+          <w:rFonts w:eastAsiaTheme="minorEastAsia"/>
+        </w:rPr>
+      </w:pPr>
+      <w:r>
+        <w:rPr>
+          <w:rFonts w:eastAsiaTheme="minorEastAsia"/>
+          <w:noProof/>
+        </w:rPr>
+        <w:lastRenderedPageBreak/>
+        <w:drawing>
+          <wp:inline distT="0" distB="0" distL="0" distR="0" wp14:anchorId="1C988D6B" wp14:editId="4C3519C5">
+            <wp:extent cx="7924800" cy="5943600"/>
+            <wp:effectExtent l="0" t="0" r="0" b="0"/>
+            <wp:docPr id="2113203405" name="Picture 1"/>
+            <wp:cNvGraphicFramePr>
+              <a:graphicFrameLocks xmlns:a="http://schemas.openxmlformats.org/drawingml/2006/main" noChangeAspect="1"/>
+            </wp:cNvGraphicFramePr>
+            <a:graphic xmlns:a="http://schemas.openxmlformats.org/drawingml/2006/main">
+              <a:graphicData uri="http://schemas.openxmlformats.org/drawingml/2006/picture">
+                <pic:pic xmlns:pic="http://schemas.openxmlformats.org/drawingml/2006/picture">
+                  <pic:nvPicPr>
+                    <pic:cNvPr id="2113203405" name="Picture 2113203405"/>
+                    <pic:cNvPicPr/>
+                  </pic:nvPicPr>
+                  <pic:blipFill>
+                    <a:blip r:embed="rId5" cstate="print">
+                      <a:extLst>
+                        <a:ext uri="{28A0092B-C50C-407E-A947-70E740481C1C}">
+                          <a14:useLocalDpi xmlns:a14="http://schemas.microsoft.com/office/drawing/2010/main" val="0"/>
+                        </a:ext>
+                      </a:extLst>
+                    </a:blip>
+                    <a:stretch>
+                      <a:fillRect/>
+                    </a:stretch>
+                  </pic:blipFill>
+                  <pic:spPr>
+                    <a:xfrm rot="5400000">
+                      <a:off x="0" y="0"/>
+                      <a:ext cx="7924800" cy="5943600"/>
+                    </a:xfrm>
+                    <a:prstGeom prst="rect">
+                      <a:avLst/>
+                    </a:prstGeom>
+                  </pic:spPr>
+                </pic:pic>
+              </a:graphicData>
+            </a:graphic>
+          </wp:inline>
+        </w:drawing>
+      </w:r>
+    </w:p>
+    <w:p>
+      <w:pPr>
         <w:pStyle w:val="Heading2"/>
         <w:rPr>
           <w:rFonts w:eastAsiaTheme="minorEastAsia"/>
@@ -2115,6 +2252,7 @@
           <w:rFonts w:eastAsiaTheme="minorEastAsia"/>
           <w:color w:val="C00000"/>
         </w:rPr>
+        <w:lastRenderedPageBreak/>
         <w:t>Question 3 – Solve Piglet Using Value Iteration (3 points)</w:t>
       </w:r>
     </w:p>
@@ -2165,7 +2303,6 @@
           <w:b/>
           <w:bCs/>
         </w:rPr>
-        <w:lastRenderedPageBreak/>
         <w:t>0.53059 -&gt; 53.059%</w:t>
       </w:r>
     </w:p>
@@ -2200,7 +2337,15 @@
     </w:p>
     <w:p>
       <w:r>
-        <w:t xml:space="preserve">(c) If Player 1 scores no points on their first turn, what is the probability that the second player wins (assuming optimal play from both players)? When should the second player </w:t>
+        <w:t xml:space="preserve">(c) If Player 1 scores no points on their first turn, what is the probability that the second player </w:t>
+      </w:r>
+      <w:proofErr w:type="gramStart"/>
+      <w:r>
+        <w:t>wins</w:t>
+      </w:r>
+      <w:proofErr w:type="gramEnd"/>
+      <w:r>
+        <w:t xml:space="preserve"> (assuming optimal play from both players)? When should the second player </w:t>
       </w:r>
       <w:r>
         <w:rPr>
@@ -2243,7 +2388,15 @@
     </w:p>
     <w:p>
       <w:r>
-        <w:t xml:space="preserve">As given, PigletSolver prints a large table that indicates what turn total (what </w:t>
+        <w:t xml:space="preserve">As given, </w:t>
+      </w:r>
+      <w:proofErr w:type="spellStart"/>
+      <w:r>
+        <w:t>PigletSolver</w:t>
+      </w:r>
+      <w:proofErr w:type="spellEnd"/>
+      <w:r>
+        <w:t xml:space="preserve"> prints a large table that indicates what turn total (what </w:t>
       </w:r>
       <w:r>
         <w:rPr>
@@ -2263,11 +2416,19 @@
       <w:r>
         <w:t xml:space="preserve"> at for the </w:t>
       </w:r>
+      <w:proofErr w:type="spellStart"/>
       <w:r>
         <w:rPr>
           <w:i/>
         </w:rPr>
-        <w:t xml:space="preserve">i </w:t>
+        <w:t>i</w:t>
+      </w:r>
+      <w:proofErr w:type="spellEnd"/>
+      <w:r>
+        <w:rPr>
+          <w:i/>
+        </w:rPr>
+        <w:t xml:space="preserve"> </w:t>
       </w:r>
       <w:r>
         <w:t>and</w:t>
@@ -2279,7 +2440,15 @@
         <w:t xml:space="preserve"> j</w:t>
       </w:r>
       <w:r>
-        <w:t xml:space="preserve"> values at the start of their turn. For Piglet, this results in a reasonably-sized 10x10 table, but for Pig, we would get a 100x100 table which would be challenging to read clearly.</w:t>
+        <w:t xml:space="preserve"> values at the start of their turn. For Piglet, this results in a </w:t>
+      </w:r>
+      <w:proofErr w:type="gramStart"/>
+      <w:r>
+        <w:t>reasonably-sized</w:t>
+      </w:r>
+      <w:proofErr w:type="gramEnd"/>
+      <w:r>
+        <w:t xml:space="preserve"> 10x10 table, but for Pig, we would get a 100x100 table which would be challenging to read clearly.</w:t>
       </w:r>
     </w:p>
     <w:p>
@@ -2310,6 +2479,7 @@
         <w:rPr>
           <w:noProof/>
         </w:rPr>
+        <w:lastRenderedPageBreak/>
         <w:drawing>
           <wp:inline distT="0" distB="0" distL="0" distR="0" wp14:anchorId="7FA88E1F" wp14:editId="0ECE517A">
             <wp:extent cx="5943600" cy="2974340"/>
@@ -2326,7 +2496,7 @@
                     <pic:cNvPicPr/>
                   </pic:nvPicPr>
                   <pic:blipFill>
-                    <a:blip r:embed="rId5"/>
+                    <a:blip r:embed="rId6"/>
                     <a:stretch>
                       <a:fillRect/>
                     </a:stretch>
@@ -2349,11 +2519,18 @@
     </w:p>
     <w:p>
       <w:r>
-        <w:lastRenderedPageBreak/>
         <w:t xml:space="preserve">This is a heatmap of the results of the optimal policy. The left side is the player’s score (low score at the top, high score at the bottom), the top is the opponent's score (low score on left, high score on right). More green areas on the heatmap show that less risky moves should be taken, yellow means medium amounts of risk, and red means high risk. As we can see, risky moves should be taken when the opponent has a high score, and we have a low score. Alternatively, when the player has a high score, irrespective of </w:t>
       </w:r>
       <w:r>
-        <w:t>the opponent's score, low risk moves should be taken (inherently, any moves are low risk since we are close to 100 points). Generally speaking, the higher the opponents score and the lower the player’s score, the riskier the move should be. A riskier move means that we try to roll a higher number consecutively in one turn without saving our score.</w:t>
+        <w:t xml:space="preserve">the opponent's score, low risk moves should be taken (inherently, any moves are low risk since we are close to 100 points). </w:t>
+      </w:r>
+      <w:proofErr w:type="gramStart"/>
+      <w:r>
+        <w:t>Generally speaking, the</w:t>
+      </w:r>
+      <w:proofErr w:type="gramEnd"/>
+      <w:r>
+        <w:t xml:space="preserve"> higher the opponents score and the lower the player’s score, the riskier the move should be. A riskier move means that we try to roll a higher number consecutively in one turn without saving our score.</w:t>
       </w:r>
     </w:p>
     <w:p/>
@@ -3132,7 +3309,25 @@
                 <w:sz w:val="20"/>
                 <w:szCs w:val="20"/>
               </w:rPr>
-              <w:t>Not included, or no improvement on text-based table generated for Piglet</w:t>
+              <w:t xml:space="preserve">Not included, or no improvement on </w:t>
+            </w:r>
+            <w:proofErr w:type="gramStart"/>
+            <w:r>
+              <w:rPr>
+                <w:rFonts w:ascii="Arial" w:hAnsi="Arial" w:cs="Arial"/>
+                <w:sz w:val="20"/>
+                <w:szCs w:val="20"/>
+              </w:rPr>
+              <w:t>text</w:t>
+            </w:r>
+            <w:proofErr w:type="gramEnd"/>
+            <w:r>
+              <w:rPr>
+                <w:rFonts w:ascii="Arial" w:hAnsi="Arial" w:cs="Arial"/>
+                <w:sz w:val="20"/>
+                <w:szCs w:val="20"/>
+              </w:rPr>
+              <w:t>-based table generated for Piglet</w:t>
             </w:r>
           </w:p>
         </w:tc>

</xml_diff>